<commit_message>
Updating project 3 for FAQ
</commit_message>
<xml_diff>
--- a/projects/project03.docx
+++ b/projects/project03.docx
@@ -141,13 +141,8 @@
           <w:numId w:val="4"/>
         </w:numPr>
       </w:pPr>
-      <w:proofErr w:type="spellStart"/>
-      <w:r>
-        <w:t>LAMPSec</w:t>
-      </w:r>
-      <w:proofErr w:type="spellEnd"/>
-      <w:r>
-        <w:t xml:space="preserve"> CTF4</w:t>
+      <w:r>
+        <w:t>LAMPSec CTF4</w:t>
       </w:r>
       <w:r>
         <w:t xml:space="preserve"> (you won’t see it in VMM)</w:t>
@@ -161,13 +156,8 @@
           <w:numId w:val="4"/>
         </w:numPr>
       </w:pPr>
-      <w:proofErr w:type="spellStart"/>
-      <w:r>
-        <w:t>LAMPSec</w:t>
-      </w:r>
-      <w:proofErr w:type="spellEnd"/>
-      <w:r>
-        <w:t xml:space="preserve"> CTF5</w:t>
+      <w:r>
+        <w:t>LAMPSec CTF5</w:t>
       </w:r>
       <w:r>
         <w:t xml:space="preserve"> (you won’t see it in VMM)</w:t>
@@ -190,15 +180,7 @@
     </w:p>
     <w:p>
       <w:r>
-        <w:t xml:space="preserve">You will also need the original </w:t>
-      </w:r>
-      <w:proofErr w:type="spellStart"/>
-      <w:r>
-        <w:t>LAMPSec</w:t>
-      </w:r>
-      <w:proofErr w:type="spellEnd"/>
-      <w:r>
-        <w:t xml:space="preserve"> documentation for each machine:</w:t>
+        <w:t>You will also need the original LAMPSec documentation for each machine:</w:t>
       </w:r>
     </w:p>
     <w:p>
@@ -236,6 +218,9 @@
           <w:numId w:val="4"/>
         </w:numPr>
       </w:pPr>
+      <w:r>
+        <w:t>Project 3 FAQ (read this for hints on how to update things)</w:t>
+      </w:r>
     </w:p>
     <w:p>
       <w:pPr>
@@ -384,15 +369,7 @@
     </w:p>
     <w:p>
       <w:r>
-        <w:t xml:space="preserve">You may want to work physically together to brainstorm and work your way through </w:t>
-      </w:r>
-      <w:proofErr w:type="gramStart"/>
-      <w:r>
-        <w:t>the exploitation</w:t>
-      </w:r>
-      <w:proofErr w:type="gramEnd"/>
-      <w:r>
-        <w:t>.</w:t>
+        <w:t>You may want to work physically together to brainstorm and work your way through the exploitation.</w:t>
       </w:r>
     </w:p>
     <w:p>
@@ -443,15 +420,7 @@
         <w:t>for a group of two</w:t>
       </w:r>
       <w:r>
-        <w:t xml:space="preserve">, create a separate Google Document named “Unscripted Attack Vectors”.  </w:t>
-      </w:r>
-      <w:proofErr w:type="gramStart"/>
-      <w:r>
-        <w:t>Take a look</w:t>
-      </w:r>
-      <w:proofErr w:type="gramEnd"/>
-      <w:r>
-        <w:t xml:space="preserve"> at the unscripted attack vectors listed on the last page of each of the CTF-4 and CTF-5 documents.  Document your efforts to attempt at least 4 of the unscripted attack vectors (at least 2 from each machine).  Use screenshots.</w:t>
+        <w:t>, create a separate Google Document named “Unscripted Attack Vectors”.  Take a look at the unscripted attack vectors listed on the last page of each of the CTF-4 and CTF-5 documents.  Document your efforts to attempt at least 4 of the unscripted attack vectors (at least 2 from each machine).  Use screenshots.</w:t>
       </w:r>
       <w:r>
         <w:t xml:space="preserve">  This part of the project will be graded on the quality of the effort put in.</w:t>
@@ -503,15 +472,7 @@
         </w:numPr>
       </w:pPr>
       <w:r>
-        <w:t xml:space="preserve">If you use AI to help, make sure what the AI says to do </w:t>
-      </w:r>
-      <w:proofErr w:type="gramStart"/>
-      <w:r>
-        <w:t>actually makes</w:t>
-      </w:r>
-      <w:proofErr w:type="gramEnd"/>
-      <w:r>
-        <w:t xml:space="preserve"> sense before doing it.</w:t>
+        <w:t>If you use AI to help, make sure what the AI says to do actually makes sense before doing it.</w:t>
       </w:r>
     </w:p>
     <w:p>
@@ -535,15 +496,7 @@
         </w:numPr>
       </w:pPr>
       <w:r>
-        <w:t xml:space="preserve">Make sure you are taking the time to learn.  If your documentation doesn’t convince </w:t>
-      </w:r>
-      <w:proofErr w:type="gramStart"/>
-      <w:r>
-        <w:t>me</w:t>
-      </w:r>
-      <w:proofErr w:type="gramEnd"/>
-      <w:r>
-        <w:t xml:space="preserve"> you really understand what’s going on, I will award less points.</w:t>
+        <w:t>Make sure you are taking the time to learn.  If your documentation doesn’t convince me you really understand what’s going on, I will award less points.</w:t>
       </w:r>
     </w:p>
     <w:p>

</xml_diff>